<commit_message>
Notes and raw data
</commit_message>
<xml_diff>
--- a/teamdocs/Tools and Models Notes.docx
+++ b/teamdocs/Tools and Models Notes.docx
@@ -117,10 +117,30 @@
         <w:t xml:space="preserve"> Maybe season is a block? But we care about season so fixed effects should be the model to use.</w:t>
       </w:r>
       <w:r>
-        <w:t xml:space="preserve"> We decided to use Level III Ecoregions</w:t>
-      </w:r>
-      <w:r>
-        <w:t xml:space="preserve"> to account for spatial correlation (mixed effects model).</w:t>
+        <w:t xml:space="preserve"> We decided to use Level III </w:t>
+      </w:r>
+      <w:r>
+        <w:rPr>
+          <w:highlight w:val="yellow"/>
+        </w:rPr>
+        <w:t>Ecoregion</w:t>
+      </w:r>
+      <w:bookmarkStart w:id="0" w:name="_GoBack"/>
+      <w:bookmarkEnd w:id="0"/>
+      <w:r>
+        <w:t>s</w:t>
+      </w:r>
+      <w:r>
+        <w:t xml:space="preserve"> to account for spatial correlation </w:t>
+      </w:r>
+      <w:r>
+        <w:rPr>
+          <w:highlight w:val="yellow"/>
+        </w:rPr>
+        <w:t>(mixed effects model</w:t>
+      </w:r>
+      <w:r>
+        <w:t>).</w:t>
       </w:r>
     </w:p>
     <w:p/>
@@ -150,8 +170,6 @@
       <w:r>
         <w:t>Lab 3. Look for seasonal patterns. Quantiles per season.</w:t>
       </w:r>
-      <w:bookmarkStart w:id="0" w:name="_GoBack"/>
-      <w:bookmarkEnd w:id="0"/>
     </w:p>
     <w:sectPr>
       <w:pgSz w:w="12240" w:h="15840"/>
@@ -301,7 +319,7 @@
       </w:pPr>
     </w:pPrDefault>
   </w:docDefaults>
-  <w:latentStyles w:defLockedState="0" w:defUIPriority="99" w:defSemiHidden="0" w:defUnhideWhenUsed="0" w:defQFormat="0" w:count="377">
+  <w:latentStyles w:defLockedState="0" w:defUIPriority="99" w:defSemiHidden="0" w:defUnhideWhenUsed="0" w:defQFormat="0" w:count="376">
     <w:lsdException w:name="Normal" w:uiPriority="0" w:qFormat="1"/>
     <w:lsdException w:name="heading 1" w:uiPriority="9" w:qFormat="1"/>
     <w:lsdException w:name="heading 2" w:semiHidden="1" w:uiPriority="9" w:unhideWhenUsed="1" w:qFormat="1"/>
@@ -407,6 +425,7 @@
     <w:lsdException w:name="HTML Sample" w:semiHidden="1" w:unhideWhenUsed="1"/>
     <w:lsdException w:name="HTML Typewriter" w:semiHidden="1" w:unhideWhenUsed="1"/>
     <w:lsdException w:name="HTML Variable" w:semiHidden="1" w:unhideWhenUsed="1"/>
+    <w:lsdException w:name="Normal Table" w:semiHidden="1" w:unhideWhenUsed="1"/>
     <w:lsdException w:name="annotation subject" w:semiHidden="1" w:unhideWhenUsed="1"/>
     <w:lsdException w:name="No List" w:semiHidden="1" w:unhideWhenUsed="1"/>
     <w:lsdException w:name="Outline List 1" w:semiHidden="1" w:unhideWhenUsed="1"/>
@@ -452,9 +471,11 @@
     <w:lsdException w:name="Table Subtle 1" w:semiHidden="1" w:unhideWhenUsed="1"/>
     <w:lsdException w:name="Table Subtle 2" w:semiHidden="1" w:unhideWhenUsed="1"/>
     <w:lsdException w:name="Table Web 1" w:semiHidden="1" w:unhideWhenUsed="1"/>
+    <w:lsdException w:name="Table Web 2" w:semiHidden="1" w:unhideWhenUsed="1"/>
     <w:lsdException w:name="Table Web 3" w:semiHidden="1" w:unhideWhenUsed="1"/>
     <w:lsdException w:name="Balloon Text" w:semiHidden="1" w:unhideWhenUsed="1"/>
     <w:lsdException w:name="Table Grid" w:uiPriority="39"/>
+    <w:lsdException w:name="Table Theme" w:semiHidden="1" w:unhideWhenUsed="1"/>
     <w:lsdException w:name="Placeholder Text" w:semiHidden="1"/>
     <w:lsdException w:name="No Spacing" w:uiPriority="1" w:qFormat="1"/>
     <w:lsdException w:name="Light Shading" w:uiPriority="60"/>
@@ -675,7 +696,6 @@
     <w:lsdException w:name="Hashtag" w:semiHidden="1" w:unhideWhenUsed="1"/>
     <w:lsdException w:name="Unresolved Mention" w:semiHidden="1" w:unhideWhenUsed="1"/>
     <w:lsdException w:name="Smart Link" w:semiHidden="1" w:unhideWhenUsed="1"/>
-    <w:lsdException w:name="Smart Link Error" w:semiHidden="1" w:unhideWhenUsed="1"/>
   </w:latentStyles>
   <w:style w:type="paragraph" w:default="1" w:styleId="Normal">
     <w:name w:val="Normal"/>
@@ -1018,6 +1038,21 @@
 </file>
 
 <file path=customXml/item1.xml><?xml version="1.0" encoding="utf-8"?>
+<p:properties xmlns:p="http://schemas.microsoft.com/office/2006/metadata/properties" xmlns:xsi="http://www.w3.org/2001/XMLSchema-instance" xmlns:pc="http://schemas.microsoft.com/office/infopath/2007/PartnerControls">
+  <documentManagement/>
+</p:properties>
+</file>
+
+<file path=customXml/item2.xml><?xml version="1.0" encoding="utf-8"?>
+<?mso-contentType ?>
+<FormTemplates xmlns="http://schemas.microsoft.com/sharepoint/v3/contenttype/forms">
+  <Display>DocumentLibraryForm</Display>
+  <Edit>DocumentLibraryForm</Edit>
+  <New>DocumentLibraryForm</New>
+</FormTemplates>
+</file>
+
+<file path=customXml/item3.xml><?xml version="1.0" encoding="utf-8"?>
 <ct:contentTypeSchema xmlns:ct="http://schemas.microsoft.com/office/2006/metadata/contentType" xmlns:ma="http://schemas.microsoft.com/office/2006/metadata/properties/metaAttributes" ct:_="" ma:_="" ma:contentTypeName="Document" ma:contentTypeID="0x010100FFC824C2D2152544867ACAC71A3EA81D" ma:contentTypeVersion="13" ma:contentTypeDescription="Create a new document." ma:contentTypeScope="" ma:versionID="7ae0bbef67adc803c635aa89b6a985a7">
   <xsd:schema xmlns:xsd="http://www.w3.org/2001/XMLSchema" xmlns:xs="http://www.w3.org/2001/XMLSchema" xmlns:p="http://schemas.microsoft.com/office/2006/metadata/properties" xmlns:ns3="9dfb5e98-92c0-4478-8c7f-386f5f9fd78c" xmlns:ns4="86fde609-c477-47a6-bba5-8f2cbd4ac2a0" targetNamespace="http://schemas.microsoft.com/office/2006/metadata/properties" ma:root="true" ma:fieldsID="7ac8dce9a3adf8fc5bbafc14f2e38084" ns3:_="" ns4:_="">
     <xsd:import namespace="9dfb5e98-92c0-4478-8c7f-386f5f9fd78c"/>
@@ -1240,22 +1275,24 @@
 </ct:contentTypeSchema>
 </file>
 
-<file path=customXml/item2.xml><?xml version="1.0" encoding="utf-8"?>
-<?mso-contentType ?>
-<FormTemplates xmlns="http://schemas.microsoft.com/sharepoint/v3/contenttype/forms">
-  <Display>DocumentLibraryForm</Display>
-  <Edit>DocumentLibraryForm</Edit>
-  <New>DocumentLibraryForm</New>
-</FormTemplates>
+<file path=customXml/itemProps1.xml><?xml version="1.0" encoding="utf-8"?>
+<ds:datastoreItem xmlns:ds="http://schemas.openxmlformats.org/officeDocument/2006/customXml" ds:itemID="{C50693E1-BF76-49A4-9FF8-A94648BB784E}">
+  <ds:schemaRefs>
+    <ds:schemaRef ds:uri="http://schemas.microsoft.com/office/2006/metadata/properties"/>
+    <ds:schemaRef ds:uri="http://schemas.microsoft.com/office/infopath/2007/PartnerControls"/>
+  </ds:schemaRefs>
+</ds:datastoreItem>
 </file>
 
-<file path=customXml/item3.xml><?xml version="1.0" encoding="utf-8"?>
-<p:properties xmlns:p="http://schemas.microsoft.com/office/2006/metadata/properties" xmlns:xsi="http://www.w3.org/2001/XMLSchema-instance" xmlns:pc="http://schemas.microsoft.com/office/infopath/2007/PartnerControls">
-  <documentManagement/>
-</p:properties>
+<file path=customXml/itemProps2.xml><?xml version="1.0" encoding="utf-8"?>
+<ds:datastoreItem xmlns:ds="http://schemas.openxmlformats.org/officeDocument/2006/customXml" ds:itemID="{27055595-1CB3-438C-A50A-9B44C0D55086}">
+  <ds:schemaRefs>
+    <ds:schemaRef ds:uri="http://schemas.microsoft.com/sharepoint/v3/contenttype/forms"/>
+  </ds:schemaRefs>
+</ds:datastoreItem>
 </file>
 
-<file path=customXml/itemProps1.xml><?xml version="1.0" encoding="utf-8"?>
+<file path=customXml/itemProps3.xml><?xml version="1.0" encoding="utf-8"?>
 <ds:datastoreItem xmlns:ds="http://schemas.openxmlformats.org/officeDocument/2006/customXml" ds:itemID="{DA0E3F2F-D072-4B68-8BAD-097C1892B526}">
   <ds:schemaRefs>
     <ds:schemaRef ds:uri="http://schemas.microsoft.com/office/2006/metadata/contentType"/>
@@ -1272,21 +1309,4 @@
     <ds:schemaRef ds:uri="http://schemas.microsoft.com/internal/obd"/>
   </ds:schemaRefs>
 </ds:datastoreItem>
-</file>
-
-<file path=customXml/itemProps2.xml><?xml version="1.0" encoding="utf-8"?>
-<ds:datastoreItem xmlns:ds="http://schemas.openxmlformats.org/officeDocument/2006/customXml" ds:itemID="{27055595-1CB3-438C-A50A-9B44C0D55086}">
-  <ds:schemaRefs>
-    <ds:schemaRef ds:uri="http://schemas.microsoft.com/sharepoint/v3/contenttype/forms"/>
-  </ds:schemaRefs>
-</ds:datastoreItem>
-</file>
-
-<file path=customXml/itemProps3.xml><?xml version="1.0" encoding="utf-8"?>
-<ds:datastoreItem xmlns:ds="http://schemas.openxmlformats.org/officeDocument/2006/customXml" ds:itemID="{C50693E1-BF76-49A4-9FF8-A94648BB784E}">
-  <ds:schemaRefs>
-    <ds:schemaRef ds:uri="http://schemas.microsoft.com/office/2006/metadata/properties"/>
-    <ds:schemaRef ds:uri="http://schemas.microsoft.com/office/infopath/2007/PartnerControls"/>
-  </ds:schemaRefs>
-</ds:datastoreItem>
 </file>
</xml_diff>